<commit_message>
Work log and time update
</commit_message>
<xml_diff>
--- a/BoardGame/Stephanie.docx
+++ b/BoardGame/Stephanie.docx
@@ -36,64 +36,91 @@
       </w:pPr>
     </w:p>
     <w:p>
+      <w:r>
+        <w:t xml:space="preserve">September </w:t>
+      </w:r>
+      <w:r>
+        <w:t>12th</w:t>
+      </w:r>
+      <w:r>
+        <w:t xml:space="preserve"> (</w:t>
+      </w:r>
+      <w:r>
+        <w:t>Stephanie</w:t>
+      </w:r>
+      <w:r>
+        <w:t xml:space="preserve">) – </w:t>
+      </w:r>
+      <w:r>
+        <w:t xml:space="preserve">I made kind of a GUI skeleton for the window. </w:t>
+      </w:r>
+      <w:r>
+        <w:t xml:space="preserve"> I put labels where they needed to be and made a listener for the dropdown box.</w:t>
+      </w:r>
+      <w:r>
+        <w:t xml:space="preserve"> I </w:t>
+      </w:r>
+      <w:r>
+        <w:t>commented about placeholders for retrievin</w:t>
+      </w:r>
+      <w:r>
+        <w:rPr>
+          <w:rFonts w:hint="eastAsia"/>
+        </w:rPr>
+        <w:t>g</w:t>
+      </w:r>
+      <w:r>
+        <w:t xml:space="preserve"> the data for display when we get that far. </w:t>
+      </w:r>
+      <w:r>
+        <w:t xml:space="preserve">I think I’ll hold off on a pull request. I’ll keep it on the </w:t>
+      </w:r>
+      <w:proofErr w:type="spellStart"/>
+      <w:r>
+        <w:t>gui</w:t>
+      </w:r>
+      <w:proofErr w:type="spellEnd"/>
+      <w:r>
+        <w:t xml:space="preserve"> branch for now. I </w:t>
+      </w:r>
+      <w:r>
+        <w:t>Next time, I’ll focus on a way to display the matrix of dots.</w:t>
+      </w:r>
+    </w:p>
+    <w:p/>
+    <w:p>
       <w:pPr>
         <w:rPr>
           <w:rFonts w:hint="eastAsia"/>
         </w:rPr>
       </w:pPr>
       <w:r>
-        <w:t xml:space="preserve">September </w:t>
-      </w:r>
-      <w:r>
-        <w:t>12th</w:t>
-      </w:r>
-      <w:r>
-        <w:t xml:space="preserve"> (</w:t>
-      </w:r>
-      <w:r>
-        <w:t>Stephanie</w:t>
-      </w:r>
-      <w:r>
-        <w:t xml:space="preserve">) – </w:t>
-      </w:r>
-      <w:r>
-        <w:t xml:space="preserve">I made kind of a GUI skeleton for the window. </w:t>
-      </w:r>
-      <w:r>
-        <w:t xml:space="preserve"> I put labels where they needed to be and made a listener for the dropdown box.</w:t>
-      </w:r>
-      <w:r>
-        <w:t xml:space="preserve"> I </w:t>
-      </w:r>
-      <w:r>
-        <w:t>commented about placeholders for retrievin</w:t>
+        <w:t>September 14</w:t>
       </w:r>
       <w:r>
         <w:rPr>
-          <w:rFonts w:hint="eastAsia"/>
+          <w:vertAlign w:val="superscript"/>
         </w:rPr>
-        <w:t>g</w:t>
-      </w:r>
-      <w:r>
-        <w:t xml:space="preserve"> the data for display when we get that far. </w:t>
-      </w:r>
-      <w:r>
-        <w:t>I think I’ll hold off on a pull request</w:t>
-      </w:r>
-      <w:r>
-        <w:t xml:space="preserve">. </w:t>
-      </w:r>
-      <w:r>
-        <w:t>I’ll keep it on the gui branch</w:t>
-      </w:r>
-      <w:r>
-        <w:t xml:space="preserve"> for now</w:t>
-      </w:r>
-      <w:r>
-        <w:t xml:space="preserve">. I </w:t>
-      </w:r>
-      <w:r>
-        <w:t>Next time, I’ll focus on a way to display the matrix of dots.</w:t>
+        <w:t>th</w:t>
+      </w:r>
+      <w:r>
+        <w:t xml:space="preserve"> (Stephanie) – I added a temporary </w:t>
+      </w:r>
+      <w:proofErr w:type="spellStart"/>
+      <w:r>
+        <w:t>textArea</w:t>
+      </w:r>
+      <w:proofErr w:type="spellEnd"/>
+      <w:r>
+        <w:t xml:space="preserve"> for the matrix and added some basic, temp text setting for different values that will eventually need real getters and setters for info from the player and game. I made a pull request for this as I feel that this should be a good, well commented start for the </w:t>
+      </w:r>
+      <w:proofErr w:type="spellStart"/>
+      <w:r>
+        <w:t>gui</w:t>
+      </w:r>
+      <w:proofErr w:type="spellEnd"/>
+      <w:r>
+        <w:t>. Next, I’ll either figure out a nice way of displaying dots and the grid (probably using the canvas) or replacing some of my temps with getters and setters if the other objects are available.</w:t>
       </w:r>
     </w:p>
     <w:sectPr>

</xml_diff>

<commit_message>
Get current turn and matrix from match/game
Also changed g to game
</commit_message>
<xml_diff>
--- a/BoardGame/Stephanie.docx
+++ b/BoardGame/Stephanie.docx
@@ -36,6 +36,11 @@
       </w:pPr>
     </w:p>
     <w:p>
+      <w:pPr>
+        <w:rPr>
+          <w:rFonts w:hint="eastAsia"/>
+        </w:rPr>
+      </w:pPr>
       <w:r>
         <w:t xml:space="preserve">September </w:t>
       </w:r>
@@ -85,6 +90,43 @@
       </w:r>
       <w:r>
         <w:t>Next time, I’ll focus on a way to display the matrix of dots.</w:t>
+      </w:r>
+    </w:p>
+    <w:p>
+      <w:pPr>
+        <w:rPr>
+          <w:rFonts w:hint="eastAsia"/>
+        </w:rPr>
+      </w:pPr>
+    </w:p>
+    <w:p>
+      <w:r>
+        <w:t>September 14</w:t>
+      </w:r>
+      <w:r>
+        <w:rPr>
+          <w:vertAlign w:val="superscript"/>
+        </w:rPr>
+        <w:t>th</w:t>
+      </w:r>
+      <w:r>
+        <w:t xml:space="preserve"> (Stephanie) – I added a temporary </w:t>
+      </w:r>
+      <w:proofErr w:type="spellStart"/>
+      <w:r>
+        <w:t>textArea</w:t>
+      </w:r>
+      <w:proofErr w:type="spellEnd"/>
+      <w:r>
+        <w:t xml:space="preserve"> for the matrix and added some basic, temp text setting for different values that will eventually need real getters and setters for info from the player and game. I made a pull request for this as I feel that this should be a good, well commented start for the </w:t>
+      </w:r>
+      <w:proofErr w:type="spellStart"/>
+      <w:r>
+        <w:t>gui</w:t>
+      </w:r>
+      <w:proofErr w:type="spellEnd"/>
+      <w:r>
+        <w:t>. Next, I’ll either figure out a nice way of displaying dots and the grid (probably using the canvas) or replacing some of my temps with getters and setters if the other objects are available.</w:t>
       </w:r>
     </w:p>
     <w:p/>
@@ -95,7 +137,7 @@
         </w:rPr>
       </w:pPr>
       <w:r>
-        <w:t>September 14</w:t>
+        <w:t>September 28</w:t>
       </w:r>
       <w:r>
         <w:rPr>
@@ -104,23 +146,15 @@
         <w:t>th</w:t>
       </w:r>
       <w:r>
-        <w:t xml:space="preserve"> (Stephanie) – I added a temporary </w:t>
+        <w:t xml:space="preserve"> (Stephanie) – I had done some little edits and putzing around that I did not record here in previous days. Today I changed GUI to require a Match argument and made it so the matrix and who’s turn it is shows up in the </w:t>
       </w:r>
       <w:proofErr w:type="spellStart"/>
       <w:r>
-        <w:t>textArea</w:t>
+        <w:t>gui</w:t>
       </w:r>
       <w:proofErr w:type="spellEnd"/>
       <w:r>
-        <w:t xml:space="preserve"> for the matrix and added some basic, temp text setting for different values that will eventually need real getters and setters for info from the player and game. I made a pull request for this as I feel that this should be a good, well commented start for the </w:t>
-      </w:r>
-      <w:proofErr w:type="spellStart"/>
-      <w:r>
-        <w:t>gui</w:t>
-      </w:r>
-      <w:proofErr w:type="spellEnd"/>
-      <w:r>
-        <w:t>. Next, I’ll either figure out a nice way of displaying dots and the grid (probably using the canvas) or replacing some of my temps with getters and setters if the other objects are available.</w:t>
+        <w:t>, sourced from match. I’m going to ignore canvas for now as connecting the pieces (Match, Game, GUI) is much more important and proving to be a bigger challenge than I thought.</w:t>
       </w:r>
     </w:p>
     <w:sectPr>

</xml_diff>

<commit_message>
Filled out excel document
</commit_message>
<xml_diff>
--- a/BoardGame/Stephanie.docx
+++ b/BoardGame/Stephanie.docx
@@ -100,6 +100,11 @@
       </w:pPr>
     </w:p>
     <w:p>
+      <w:pPr>
+        <w:rPr>
+          <w:rFonts w:hint="eastAsia"/>
+        </w:rPr>
+      </w:pPr>
       <w:r>
         <w:t>September 14</w:t>
       </w:r>
@@ -127,6 +132,35 @@
       <w:proofErr w:type="spellEnd"/>
       <w:r>
         <w:t>. Next, I’ll either figure out a nice way of displaying dots and the grid (probably using the canvas) or replacing some of my temps with getters and setters if the other objects are available.</w:t>
+      </w:r>
+    </w:p>
+    <w:p>
+      <w:pPr>
+        <w:rPr>
+          <w:rFonts w:hint="eastAsia"/>
+        </w:rPr>
+      </w:pPr>
+    </w:p>
+    <w:p>
+      <w:r>
+        <w:t>September 28</w:t>
+      </w:r>
+      <w:r>
+        <w:rPr>
+          <w:vertAlign w:val="superscript"/>
+        </w:rPr>
+        <w:t>th</w:t>
+      </w:r>
+      <w:r>
+        <w:t xml:space="preserve"> (Stephanie) – I had done some little edits and putzing around that I did not record here in previous days. Today I changed GUI to require a Match argument and made it so the matrix and who’s turn it is shows up in the </w:t>
+      </w:r>
+      <w:proofErr w:type="spellStart"/>
+      <w:r>
+        <w:t>gui</w:t>
+      </w:r>
+      <w:proofErr w:type="spellEnd"/>
+      <w:r>
+        <w:t>, sourced from match. I’m going to ignore canvas for now as connecting the pieces (Match, Game, GUI) is much more important and proving to be a bigger challenge than I thought.</w:t>
       </w:r>
     </w:p>
     <w:p/>
@@ -137,7 +171,7 @@
         </w:rPr>
       </w:pPr>
       <w:r>
-        <w:t>September 28</w:t>
+        <w:t>September 30</w:t>
       </w:r>
       <w:r>
         <w:rPr>
@@ -146,15 +180,7 @@
         <w:t>th</w:t>
       </w:r>
       <w:r>
-        <w:t xml:space="preserve"> (Stephanie) – I had done some little edits and putzing around that I did not record here in previous days. Today I changed GUI to require a Match argument and made it so the matrix and who’s turn it is shows up in the </w:t>
-      </w:r>
-      <w:proofErr w:type="spellStart"/>
-      <w:r>
-        <w:t>gui</w:t>
-      </w:r>
-      <w:proofErr w:type="spellEnd"/>
-      <w:r>
-        <w:t>, sourced from match. I’m going to ignore canvas for now as connecting the pieces (Match, Game, GUI) is much more important and proving to be a bigger challenge than I thought.</w:t>
+        <w:t xml:space="preserve"> (Stephanie) – Group meeting where we worked on the code together.</w:t>
       </w:r>
     </w:p>
     <w:sectPr>

</xml_diff>

<commit_message>
Cleaned comments in GUI. Made listOfNum wrap
</commit_message>
<xml_diff>
--- a/BoardGame/Stephanie.docx
+++ b/BoardGame/Stephanie.docx
@@ -142,6 +142,11 @@
       </w:pPr>
     </w:p>
     <w:p>
+      <w:pPr>
+        <w:rPr>
+          <w:rFonts w:hint="eastAsia"/>
+        </w:rPr>
+      </w:pPr>
       <w:r>
         <w:t>September 28</w:t>
       </w:r>
@@ -163,6 +168,27 @@
         <w:t>, sourced from match. I’m going to ignore canvas for now as connecting the pieces (Match, Game, GUI) is much more important and proving to be a bigger challenge than I thought.</w:t>
       </w:r>
     </w:p>
+    <w:p>
+      <w:pPr>
+        <w:rPr>
+          <w:rFonts w:hint="eastAsia"/>
+        </w:rPr>
+      </w:pPr>
+    </w:p>
+    <w:p>
+      <w:r>
+        <w:t>September 30</w:t>
+      </w:r>
+      <w:r>
+        <w:rPr>
+          <w:vertAlign w:val="superscript"/>
+        </w:rPr>
+        <w:t>th</w:t>
+      </w:r>
+      <w:r>
+        <w:t xml:space="preserve"> (Stephanie) – Group meeting where we worked on the code together.</w:t>
+      </w:r>
+    </w:p>
     <w:p/>
     <w:p>
       <w:pPr>
@@ -171,16 +197,19 @@
         </w:rPr>
       </w:pPr>
       <w:r>
-        <w:t>September 30</w:t>
+        <w:t>October 3</w:t>
       </w:r>
       <w:r>
         <w:rPr>
           <w:vertAlign w:val="superscript"/>
         </w:rPr>
-        <w:t>th</w:t>
-      </w:r>
-      <w:r>
-        <w:t xml:space="preserve"> (Stephanie) – Group meeting where we worked on the code together.</w:t>
+        <w:t>rd</w:t>
+      </w:r>
+      <w:r>
+        <w:t xml:space="preserve"> (Stephanie) – Once again, there have been meetings that I didn’t jot down here. Today I mostly cleaned up the comment section of GUI and made it so the list of numbers in your hand wrap when they reach the end of the screen.</w:t>
+      </w:r>
+      <w:r>
+        <w:t xml:space="preserve"> Other small GUI visible changes as well.</w:t>
       </w:r>
     </w:p>
     <w:sectPr>

</xml_diff>

<commit_message>
Renamed group sheet and removed individual ones
</commit_message>
<xml_diff>
--- a/BoardGame/Stephanie.docx
+++ b/BoardGame/Stephanie.docx
@@ -18,6 +18,13 @@
         </w:rPr>
         <w:t>Board Game Work Log</w:t>
       </w:r>
+      <w:r>
+        <w:rPr>
+          <w:b/>
+          <w:bCs/>
+        </w:rPr>
+        <w:t xml:space="preserve"> -- Stephanie</w:t>
+      </w:r>
     </w:p>
     <w:p>
       <w:pPr>
@@ -157,10 +164,24 @@
         <w:t>th</w:t>
       </w:r>
       <w:r>
-        <w:t xml:space="preserve"> (Stephanie) – I had done some little edits and putzing around that I did not record here in previous days. Today I changed GUI to require a Match argument and made it so the matrix and who’s turn it is shows up in the </w:t>
+        <w:t xml:space="preserve"> (Stephanie) – I had done some little edits and putzing around that I did not record here in previous days</w:t>
+      </w:r>
+      <w:r>
+        <w:t xml:space="preserve"> (should all be reflected in </w:t>
       </w:r>
       <w:proofErr w:type="spellStart"/>
       <w:r>
+        <w:t>Github’s</w:t>
+      </w:r>
+      <w:proofErr w:type="spellEnd"/>
+      <w:r>
+        <w:t xml:space="preserve"> commits though)</w:t>
+      </w:r>
+      <w:r>
+        <w:t xml:space="preserve">. Today I changed GUI to require a Match argument and made it so the matrix and who’s turn it is shows up in the </w:t>
+      </w:r>
+      <w:proofErr w:type="spellStart"/>
+      <w:r>
         <w:t>gui</w:t>
       </w:r>
       <w:proofErr w:type="spellEnd"/>
@@ -186,7 +207,37 @@
         <w:t>th</w:t>
       </w:r>
       <w:r>
-        <w:t xml:space="preserve"> (Stephanie) – Group meeting where we worked on the code together.</w:t>
+        <w:t xml:space="preserve"> (</w:t>
+      </w:r>
+      <w:r>
+        <w:t>All</w:t>
+      </w:r>
+      <w:r>
+        <w:t xml:space="preserve">) – </w:t>
+      </w:r>
+      <w:r>
+        <w:t>There</w:t>
+      </w:r>
+      <w:r>
+        <w:t xml:space="preserve"> have been </w:t>
+      </w:r>
+      <w:r>
+        <w:t xml:space="preserve">other </w:t>
+      </w:r>
+      <w:r>
+        <w:t xml:space="preserve">meetings that I didn’t jot down here. </w:t>
+      </w:r>
+      <w:r>
+        <w:t>Group meeting where we worked on the code together</w:t>
+      </w:r>
+      <w:r>
+        <w:t xml:space="preserve"> today</w:t>
+      </w:r>
+      <w:r>
+        <w:t>.</w:t>
+      </w:r>
+      <w:r>
+        <w:t xml:space="preserve"> Lots of testing.</w:t>
       </w:r>
     </w:p>
     <w:p/>
@@ -197,6 +248,35 @@
         </w:rPr>
       </w:pPr>
       <w:r>
+        <w:t>October 2</w:t>
+      </w:r>
+      <w:r>
+        <w:rPr>
+          <w:vertAlign w:val="superscript"/>
+        </w:rPr>
+        <w:t>nd</w:t>
+      </w:r>
+      <w:r>
+        <w:t xml:space="preserve"> (All) – Group meeting where we did lots of testing. We also compiled all our times together and </w:t>
+      </w:r>
+      <w:proofErr w:type="spellStart"/>
+      <w:r>
+        <w:t>filled</w:t>
+      </w:r>
+      <w:proofErr w:type="spellEnd"/>
+      <w:r>
+        <w:t xml:space="preserve"> out the Team Tracking sheet. </w:t>
+      </w:r>
+    </w:p>
+    <w:p>
+      <w:pPr>
+        <w:rPr>
+          <w:rFonts w:hint="eastAsia"/>
+        </w:rPr>
+      </w:pPr>
+    </w:p>
+    <w:p>
+      <w:r>
         <w:t>October 3</w:t>
       </w:r>
       <w:r>
@@ -206,10 +286,36 @@
         <w:t>rd</w:t>
       </w:r>
       <w:r>
-        <w:t xml:space="preserve"> (Stephanie) – Once again, there have been meetings that I didn’t jot down here. Today I mostly cleaned up the comment section of GUI and made it so the list of numbers in your hand wrap when they reach the end of the screen.</w:t>
+        <w:t xml:space="preserve"> (Stephanie) –</w:t>
+      </w:r>
+      <w:r>
+        <w:t xml:space="preserve"> </w:t>
+      </w:r>
+      <w:r>
+        <w:t>Today I mostly cleaned up the comment section of GUI and made it so the list of numbers in your hand wrap when they reach the end of the screen.</w:t>
       </w:r>
       <w:r>
         <w:t xml:space="preserve"> Other small GUI visible changes as well.</w:t>
+      </w:r>
+    </w:p>
+    <w:p/>
+    <w:p>
+      <w:pPr>
+        <w:rPr>
+          <w:rFonts w:hint="eastAsia"/>
+        </w:rPr>
+      </w:pPr>
+      <w:r>
+        <w:t>October 4</w:t>
+      </w:r>
+      <w:r>
+        <w:rPr>
+          <w:vertAlign w:val="superscript"/>
+        </w:rPr>
+        <w:t>th</w:t>
+      </w:r>
+      <w:r>
+        <w:t xml:space="preserve"> (Stephanie) – Small cleaning up of code and comments again for the GUI.</w:t>
       </w:r>
     </w:p>
     <w:sectPr>

</xml_diff>